<commit_message>
Update Dataset Improvement Report.docx
</commit_message>
<xml_diff>
--- a/docs/Dataset Improvement Report.docx
+++ b/docs/Dataset Improvement Report.docx
@@ -43,7 +43,6 @@
         <w:t>2024-08-07</w:t>
       </w:r>
     </w:p>
-    <w:p/>
     <w:p>
       <w:pPr>
         <w:pStyle w:val="Heading2"/>
@@ -62,25 +61,7 @@
         <w:rPr>
           <w:rFonts w:ascii="Arial" w:hAnsi="Arial" w:cs="Arial"/>
         </w:rPr>
-        <w:t>This report identifies</w:t>
-      </w:r>
-      <w:r>
-        <w:rPr>
-          <w:rFonts w:ascii="Arial" w:hAnsi="Arial" w:cs="Arial"/>
-        </w:rPr>
-        <w:t xml:space="preserve"> issues and proposes recommendations</w:t>
-      </w:r>
-      <w:r>
-        <w:rPr>
-          <w:rFonts w:ascii="Arial" w:hAnsi="Arial" w:cs="Arial"/>
-        </w:rPr>
-        <w:t xml:space="preserve"> to </w:t>
-      </w:r>
-      <w:r>
-        <w:rPr>
-          <w:rFonts w:ascii="Arial" w:hAnsi="Arial" w:cs="Arial"/>
-        </w:rPr>
-        <w:t>enhance usability, especially for automation and analysis purposes.</w:t>
+        <w:t>This report highlights key issues within the dataset and provides recommendations for improving its usability, for automation and analysis.</w:t>
       </w:r>
     </w:p>
     <w:p>
@@ -114,21 +95,7 @@
         <w:rPr>
           <w:rFonts w:ascii="Arial" w:hAnsi="Arial" w:cs="Arial"/>
         </w:rPr>
-        <w:t xml:space="preserve">This dataset lacks consistency across sheets. While some sheets have the same structure, mainly the Market </w:t>
-      </w:r>
-      <w:proofErr w:type="spellStart"/>
-      <w:r>
-        <w:rPr>
-          <w:rFonts w:ascii="Arial" w:hAnsi="Arial" w:cs="Arial"/>
-        </w:rPr>
-        <w:t>Draton</w:t>
-      </w:r>
-      <w:proofErr w:type="spellEnd"/>
-      <w:r>
-        <w:rPr>
-          <w:rFonts w:ascii="Arial" w:hAnsi="Arial" w:cs="Arial"/>
-        </w:rPr>
-        <w:t xml:space="preserve"> sheets, each sheet within the spreadsheet still differs, leading to inconsistencies and making systematic data processing and analysis difficult. To address this, consolidating all monthly sheets into a single sheet with a date column, where possible, would streamline the data, making it more manageable and reducing the chances of errors. Furthermore, if all the data were consolidated, an additional column could be used to identify the location of the food. In cases where the data comes from separate locations with differing structures, it is crucial to standardize the format to minimize the need for extra manipulation.</w:t>
+        <w:t>The dataset must be more consistent across sheets, as varying structures currently complicate data processing. To address this, the sheets could be consolidated into a single sheet with a date column and standardised formats, making the data easier to read and reducing errors when carrying out calculations.</w:t>
       </w:r>
     </w:p>
     <w:p>
@@ -141,7 +108,7 @@
         <w:rPr>
           <w:rFonts w:ascii="Arial" w:hAnsi="Arial" w:cs="Arial"/>
         </w:rPr>
-        <w:t>Another significant issue is the presence of merged cells, particularly in the "Unit price" column. Merged cells complicate data extraction and manipulation programmatically, disrupting the uniformity needed for scripts to process the data efficiently. For instance, the "Unit price" values are not uniformly placed within the cells, making accurate calculations and analyses difficult. Avoiding merged cells and ensuring each row has complete and independent data entries would facilitate easier data processing.</w:t>
+        <w:t xml:space="preserve">Merged cells, especially in the "Unit price" column, disrupt uniform data processing, making calculations difficult. Avoiding merged cells and ensuring each row contains complete data entries would allow more accurate analyses. Additionally, inconsistencies in category naming and invalid entries like "0" and "nan" complicate data aggregation. Standardising category names and removing invalid entries is needed to reduce the time spent fixing inconsistencies. </w:t>
       </w:r>
     </w:p>
     <w:p>
@@ -154,7 +121,7 @@
         <w:rPr>
           <w:rFonts w:ascii="Arial" w:hAnsi="Arial" w:cs="Arial"/>
         </w:rPr>
-        <w:t>Additionally, the dataset lacks a year indication, crucial for time-series analysis and maintaining historical records. The absence of this information can lead to confusion and misinterpretation, especially when dealing with multiple years. Including a year column alongside the existing date information will provide the context for accurate temporal analysis.</w:t>
+        <w:t>The lack of a year column is an issue for time-series analysis, leading to potential confusion. Adding a year column would provide the necessary context for accurate temporal analysis. Some values, such as the "Total in May" and "Price" rows, are unclear and require better documentation or restructuring, possibly in a summary tab, to improve clarity.</w:t>
       </w:r>
     </w:p>
     <w:p>
@@ -167,14 +134,7 @@
         <w:rPr>
           <w:rFonts w:ascii="Arial" w:hAnsi="Arial" w:cs="Arial"/>
         </w:rPr>
-        <w:t xml:space="preserve">Moreover, some values within the cells are challenging to interpret. For instance, the "Total in May" and "Price" rows are not immediately clear in their context or basis for calculation. Better documentation or a more transparent calculation method is needed to ensure these rows are correctly understood and utilized. Adding comments or additional columns to explain these entries' purpose and calculation </w:t>
-      </w:r>
-      <w:r>
-        <w:rPr>
-          <w:rFonts w:ascii="Arial" w:hAnsi="Arial" w:cs="Arial"/>
-        </w:rPr>
-        <w:lastRenderedPageBreak/>
-        <w:t>method will help clarify their context. They could also be moved to a summary tab, and creating a data dictionary could be helpful for clarification.</w:t>
+        <w:t>Reliance on manual data entry and Excel-based calculations increases the risk of errors. Automating these processes using scripts and transitioning to an API-based approach would enhance accuracy and efficiency, addressing the limitations of reliance on Microsoft Cloud services.</w:t>
       </w:r>
     </w:p>
     <w:p>
@@ -187,7 +147,7 @@
         <w:rPr>
           <w:rFonts w:ascii="Arial" w:hAnsi="Arial" w:cs="Arial"/>
         </w:rPr>
-        <w:t>Another issue is reliance on calculations performed directly in Excel. This practice can introduce human error and inconsistencies. Performing these calculations programmatically using scripts would ensure greater accuracy and reliability. Furthermore, due to accessibility problems with OneDrive, relying on the Microsoft Cloud for automation is not feasible. An API-based approach would be more reliable and efficient for handling data automation.</w:t>
+        <w:t>Lastly, the current dataset structure may not scale well with future data additions. Implementing a more robust database system or standardised templates will ensure the dataset remains manageable as more data is collected.</w:t>
       </w:r>
     </w:p>
     <w:sectPr>
@@ -802,6 +762,7 @@
   <w:style w:type="character" w:default="1" w:styleId="DefaultParagraphFont">
     <w:name w:val="Default Paragraph Font"/>
     <w:uiPriority w:val="1"/>
+    <w:semiHidden/>
     <w:unhideWhenUsed/>
   </w:style>
   <w:style w:type="table" w:default="1" w:styleId="TableNormal">

</xml_diff>